<commit_message>
Added new errors in Register_issue
</commit_message>
<xml_diff>
--- a/Регистрация ошибок.docx
+++ b/Регистрация ошибок.docx
@@ -140,8 +140,21 @@
             <w:pPr>
               <w:jc w:val="center"/>
             </w:pPr>
-            <w:r>
-              <w:t>return -x2 - 3 * pow(x1, 2) + 2;</w:t>
+            <w:proofErr w:type="spellStart"/>
+            <w:r>
+              <w:t>return</w:t>
+            </w:r>
+            <w:proofErr w:type="spellEnd"/>
+            <w:r>
+              <w:t xml:space="preserve"> -x2 - 3 * </w:t>
+            </w:r>
+            <w:proofErr w:type="spellStart"/>
+            <w:r>
+              <w:t>pow</w:t>
+            </w:r>
+            <w:proofErr w:type="spellEnd"/>
+            <w:r>
+              <w:t>(x1, 2) + 2;</w:t>
             </w:r>
           </w:p>
         </w:tc>
@@ -197,8 +210,13 @@
             <w:pPr>
               <w:jc w:val="center"/>
             </w:pPr>
-            <w:r>
-              <w:t>int N, m = 0, m1 = 0, r , r1;</w:t>
+            <w:proofErr w:type="spellStart"/>
+            <w:r>
+              <w:t>int</w:t>
+            </w:r>
+            <w:proofErr w:type="spellEnd"/>
+            <w:r>
+              <w:t xml:space="preserve"> N, m = 0, m1 = 0, r , r1;</w:t>
             </w:r>
           </w:p>
         </w:tc>
@@ -264,7 +282,21 @@
               <w:rPr>
                 <w:lang w:val="en-US"/>
               </w:rPr>
-              <w:t>if (g1(x1_1[i], x2_1[i]) &gt;= 0 and g2(x1_1[i], x2_1[i]) )</w:t>
+              <w:t xml:space="preserve">double x1a, x1b, x2a, x2b, </w:t>
+            </w:r>
+            <w:proofErr w:type="spellStart"/>
+            <w:r>
+              <w:rPr>
+                <w:lang w:val="en-US"/>
+              </w:rPr>
+              <w:t>minz</w:t>
+            </w:r>
+            <w:proofErr w:type="spellEnd"/>
+            <w:r>
+              <w:rPr>
+                <w:lang w:val="en-US"/>
+              </w:rPr>
+              <w:t>, minz1, e, d, alfa;</w:t>
             </w:r>
           </w:p>
         </w:tc>
@@ -275,15 +307,34 @@
           <w:p>
             <w:pPr>
               <w:jc w:val="center"/>
-              <w:rPr>
-                <w:lang w:val="en-US"/>
-              </w:rPr>
-            </w:pPr>
-            <w:r>
-              <w:rPr>
-                <w:lang w:val="en-US"/>
-              </w:rPr>
-              <w:t>отсутствует сравнение для g2</w:t>
+            </w:pPr>
+            <w:proofErr w:type="spellStart"/>
+            <w:r>
+              <w:rPr>
+                <w:lang w:val="en-US"/>
+              </w:rPr>
+              <w:t>minz</w:t>
+            </w:r>
+            <w:proofErr w:type="spellEnd"/>
+            <w:r>
+              <w:t xml:space="preserve">, </w:t>
+            </w:r>
+            <w:r>
+              <w:t xml:space="preserve">и </w:t>
+            </w:r>
+            <w:proofErr w:type="spellStart"/>
+            <w:r>
+              <w:rPr>
+                <w:lang w:val="en-US"/>
+              </w:rPr>
+              <w:t>minz</w:t>
+            </w:r>
+            <w:proofErr w:type="spellEnd"/>
+            <w:r>
+              <w:t xml:space="preserve">1 </w:t>
+            </w:r>
+            <w:r>
+              <w:t>отсутствуют значения по умолчанию.</w:t>
             </w:r>
           </w:p>
         </w:tc>
@@ -294,15 +345,9 @@
           <w:p>
             <w:pPr>
               <w:jc w:val="center"/>
-              <w:rPr>
-                <w:lang w:val="en-US"/>
-              </w:rPr>
-            </w:pPr>
-            <w:r>
-              <w:rPr>
-                <w:lang w:val="en-US"/>
-              </w:rPr>
-              <w:t>70</w:t>
+            </w:pPr>
+            <w:r>
+              <w:t>27</w:t>
             </w:r>
           </w:p>
         </w:tc>
@@ -315,7 +360,7 @@
               <w:jc w:val="center"/>
             </w:pPr>
             <w:r>
-              <w:t>логическая</w:t>
+              <w:t>синтаксическая</w:t>
             </w:r>
           </w:p>
         </w:tc>
@@ -336,7 +381,63 @@
               <w:rPr>
                 <w:lang w:val="en-US"/>
               </w:rPr>
-              <w:t>if (sqrt(pow(Z[r] - Z1[i], 2)) &lt;= alfa)</w:t>
+              <w:t>if (g1(x1_1[</w:t>
+            </w:r>
+            <w:proofErr w:type="spellStart"/>
+            <w:r>
+              <w:rPr>
+                <w:lang w:val="en-US"/>
+              </w:rPr>
+              <w:t>i</w:t>
+            </w:r>
+            <w:proofErr w:type="spellEnd"/>
+            <w:r>
+              <w:rPr>
+                <w:lang w:val="en-US"/>
+              </w:rPr>
+              <w:t>], x2_1[</w:t>
+            </w:r>
+            <w:proofErr w:type="spellStart"/>
+            <w:r>
+              <w:rPr>
+                <w:lang w:val="en-US"/>
+              </w:rPr>
+              <w:t>i</w:t>
+            </w:r>
+            <w:proofErr w:type="spellEnd"/>
+            <w:r>
+              <w:rPr>
+                <w:lang w:val="en-US"/>
+              </w:rPr>
+              <w:t>]) &gt;= 0 and g2(x1_1[</w:t>
+            </w:r>
+            <w:proofErr w:type="spellStart"/>
+            <w:r>
+              <w:rPr>
+                <w:lang w:val="en-US"/>
+              </w:rPr>
+              <w:t>i</w:t>
+            </w:r>
+            <w:proofErr w:type="spellEnd"/>
+            <w:r>
+              <w:rPr>
+                <w:lang w:val="en-US"/>
+              </w:rPr>
+              <w:t>], x2_1[</w:t>
+            </w:r>
+            <w:proofErr w:type="spellStart"/>
+            <w:r>
+              <w:rPr>
+                <w:lang w:val="en-US"/>
+              </w:rPr>
+              <w:t>i</w:t>
+            </w:r>
+            <w:proofErr w:type="spellEnd"/>
+            <w:r>
+              <w:rPr>
+                <w:lang w:val="en-US"/>
+              </w:rPr>
+              <w:t>]) )</w:t>
             </w:r>
           </w:p>
         </w:tc>
@@ -347,15 +448,51 @@
           <w:p>
             <w:pPr>
               <w:jc w:val="center"/>
-            </w:pPr>
-            <w:r>
-              <w:t>квадратный корень в квадрате</w:t>
-            </w:r>
-            <w:r>
+              <w:rPr>
+                <w:lang w:val="en-US"/>
+              </w:rPr>
+            </w:pPr>
+            <w:proofErr w:type="spellStart"/>
+            <w:r>
+              <w:rPr>
+                <w:lang w:val="en-US"/>
+              </w:rPr>
+              <w:t>отсутствует</w:t>
+            </w:r>
+            <w:proofErr w:type="spellEnd"/>
+            <w:r>
+              <w:rPr>
+                <w:lang w:val="en-US"/>
+              </w:rPr>
               <w:t xml:space="preserve"> </w:t>
             </w:r>
-            <w:r>
-              <w:t>(бесполезное нагромождение)</w:t>
+            <w:proofErr w:type="spellStart"/>
+            <w:r>
+              <w:rPr>
+                <w:lang w:val="en-US"/>
+              </w:rPr>
+              <w:t>сравнение</w:t>
+            </w:r>
+            <w:proofErr w:type="spellEnd"/>
+            <w:r>
+              <w:rPr>
+                <w:lang w:val="en-US"/>
+              </w:rPr>
+              <w:t xml:space="preserve"> </w:t>
+            </w:r>
+            <w:proofErr w:type="spellStart"/>
+            <w:r>
+              <w:rPr>
+                <w:lang w:val="en-US"/>
+              </w:rPr>
+              <w:t>для</w:t>
+            </w:r>
+            <w:proofErr w:type="spellEnd"/>
+            <w:r>
+              <w:rPr>
+                <w:lang w:val="en-US"/>
+              </w:rPr>
+              <w:t xml:space="preserve"> g2</w:t>
             </w:r>
           </w:p>
         </w:tc>
@@ -366,9 +503,15 @@
           <w:p>
             <w:pPr>
               <w:jc w:val="center"/>
-            </w:pPr>
-            <w:r>
-              <w:t>72</w:t>
+              <w:rPr>
+                <w:lang w:val="en-US"/>
+              </w:rPr>
+            </w:pPr>
+            <w:r>
+              <w:rPr>
+                <w:lang w:val="en-US"/>
+              </w:rPr>
+              <w:t>70</w:t>
             </w:r>
           </w:p>
         </w:tc>
@@ -394,9 +537,29 @@
           <w:p>
             <w:pPr>
               <w:jc w:val="center"/>
-            </w:pPr>
-            <w:r>
-              <w:t>goto metka;</w:t>
+              <w:rPr>
+                <w:lang w:val="en-US"/>
+              </w:rPr>
+            </w:pPr>
+            <w:r>
+              <w:rPr>
+                <w:lang w:val="en-US"/>
+              </w:rPr>
+              <w:t>if (sqrt(pow(Z[r] - Z1[</w:t>
+            </w:r>
+            <w:proofErr w:type="spellStart"/>
+            <w:r>
+              <w:rPr>
+                <w:lang w:val="en-US"/>
+              </w:rPr>
+              <w:t>i</w:t>
+            </w:r>
+            <w:proofErr w:type="spellEnd"/>
+            <w:r>
+              <w:rPr>
+                <w:lang w:val="en-US"/>
+              </w:rPr>
+              <w:t>], 2)) &lt;= alfa)</w:t>
             </w:r>
           </w:p>
         </w:tc>
@@ -409,37 +572,13 @@
               <w:jc w:val="center"/>
             </w:pPr>
             <w:r>
-              <w:t xml:space="preserve">Нежелательное использование </w:t>
-            </w:r>
-            <w:r>
-              <w:t>“</w:t>
-            </w:r>
-            <w:r>
-              <w:rPr>
-                <w:lang w:val="en-US"/>
-              </w:rPr>
-              <w:t>goto</w:t>
-            </w:r>
-            <w:r>
-              <w:t>”</w:t>
-            </w:r>
-            <w:r>
-              <w:t xml:space="preserve">. </w:t>
-            </w:r>
-            <w:r>
-              <w:t xml:space="preserve">Достаточно было </w:t>
-            </w:r>
-            <w:r>
-              <w:t>“</w:t>
-            </w:r>
-            <w:r>
-              <w:rPr>
-                <w:lang w:val="en-US"/>
-              </w:rPr>
-              <w:t>break</w:t>
-            </w:r>
-            <w:r>
-              <w:t>”</w:t>
+              <w:t>квадратный корень в квадрате</w:t>
+            </w:r>
+            <w:r>
+              <w:t xml:space="preserve"> </w:t>
+            </w:r>
+            <w:r>
+              <w:t>(бесполезное нагромождение)</w:t>
             </w:r>
           </w:p>
         </w:tc>
@@ -450,15 +589,9 @@
           <w:p>
             <w:pPr>
               <w:jc w:val="center"/>
-              <w:rPr>
-                <w:lang w:val="en-US"/>
-              </w:rPr>
-            </w:pPr>
-            <w:r>
-              <w:rPr>
-                <w:lang w:val="en-US"/>
-              </w:rPr>
-              <w:t>76</w:t>
+            </w:pPr>
+            <w:r>
+              <w:t>72</w:t>
             </w:r>
           </w:p>
         </w:tc>
@@ -484,15 +617,22 @@
           <w:p>
             <w:pPr>
               <w:jc w:val="center"/>
-              <w:rPr>
-                <w:lang w:val="en-US"/>
-              </w:rPr>
-            </w:pPr>
-            <w:r>
-              <w:rPr>
-                <w:lang w:val="en-US"/>
-              </w:rPr>
-              <w:t>cout &lt;&lt; "minz=" &lt;&lt; minz &lt;&lt; " " &lt;&lt; "x1=" &lt;&lt; x1[r] &lt;&lt; " " &lt;&lt; "x2=" &lt;&lt; x2_1[r1] &lt;&lt; endl;</w:t>
+            </w:pPr>
+            <w:proofErr w:type="spellStart"/>
+            <w:r>
+              <w:t>goto</w:t>
+            </w:r>
+            <w:proofErr w:type="spellEnd"/>
+            <w:r>
+              <w:t xml:space="preserve"> </w:t>
+            </w:r>
+            <w:proofErr w:type="spellStart"/>
+            <w:r>
+              <w:t>metka</w:t>
+            </w:r>
+            <w:proofErr w:type="spellEnd"/>
+            <w:r>
+              <w:t>;</w:t>
             </w:r>
           </w:p>
         </w:tc>
@@ -505,19 +645,39 @@
               <w:jc w:val="center"/>
             </w:pPr>
             <w:r>
-              <w:t>пробелы можно было добавить перед описание</w:t>
-            </w:r>
-            <w:r>
-              <w:t>м</w:t>
-            </w:r>
-            <w:r>
-              <w:t xml:space="preserve"> переменных, а не вызывать отдельный </w:t>
-            </w:r>
-            <w:r>
-              <w:rPr>
-                <w:lang w:val="en-US"/>
-              </w:rPr>
-              <w:t>cout</w:t>
+              <w:t xml:space="preserve">Нежелательное использование </w:t>
+            </w:r>
+            <w:r>
+              <w:t>“</w:t>
+            </w:r>
+            <w:proofErr w:type="spellStart"/>
+            <w:r>
+              <w:rPr>
+                <w:lang w:val="en-US"/>
+              </w:rPr>
+              <w:t>goto</w:t>
+            </w:r>
+            <w:proofErr w:type="spellEnd"/>
+            <w:r>
+              <w:t>”</w:t>
+            </w:r>
+            <w:r>
+              <w:t xml:space="preserve">. </w:t>
+            </w:r>
+            <w:r>
+              <w:t xml:space="preserve">Достаточно было </w:t>
+            </w:r>
+            <w:r>
+              <w:t>“</w:t>
+            </w:r>
+            <w:r>
+              <w:rPr>
+                <w:lang w:val="en-US"/>
+              </w:rPr>
+              <w:t>break</w:t>
+            </w:r>
+            <w:r>
+              <w:t>”</w:t>
             </w:r>
           </w:p>
         </w:tc>
@@ -536,7 +696,7 @@
               <w:rPr>
                 <w:lang w:val="en-US"/>
               </w:rPr>
-              <w:t>89 - 90</w:t>
+              <w:t>76</w:t>
             </w:r>
           </w:p>
         </w:tc>
@@ -562,16 +722,7 @@
           <w:p>
             <w:pPr>
               <w:jc w:val="center"/>
-              <w:rPr>
-                <w:lang w:val="en-US"/>
-              </w:rPr>
-            </w:pPr>
-            <w:r>
-              <w:rPr>
-                <w:lang w:val="en-US"/>
-              </w:rPr>
-              <w:t>cout &lt;&lt; "minz-minz1=" &lt;&lt; sqrt(pow(Z[r] - Z[r1], 2)) &lt;&lt; endl;</w:t>
-            </w:r>
+            </w:pPr>
           </w:p>
         </w:tc>
         <w:tc>
@@ -583,26 +734,270 @@
               <w:jc w:val="center"/>
             </w:pPr>
             <w:r>
+              <w:t xml:space="preserve">Отсутствует проверка на определенность </w:t>
+            </w:r>
+            <w:proofErr w:type="spellStart"/>
+            <w:r>
+              <w:rPr>
+                <w:lang w:val="en-US"/>
+              </w:rPr>
+              <w:t>minz</w:t>
+            </w:r>
+            <w:proofErr w:type="spellEnd"/>
+            <w:r>
+              <w:t xml:space="preserve"> </w:t>
+            </w:r>
+            <w:r>
+              <w:t xml:space="preserve">и </w:t>
+            </w:r>
+            <w:proofErr w:type="spellStart"/>
+            <w:r>
+              <w:rPr>
+                <w:lang w:val="en-US"/>
+              </w:rPr>
+              <w:t>minz</w:t>
+            </w:r>
+            <w:proofErr w:type="spellEnd"/>
+            <w:r>
+              <w:t xml:space="preserve">1 </w:t>
+            </w:r>
+          </w:p>
+        </w:tc>
+        <w:tc>
+          <w:tcPr>
+            <w:tcW w:w="1059" w:type="dxa"/>
+          </w:tcPr>
+          <w:p>
+            <w:pPr>
+              <w:jc w:val="center"/>
+            </w:pPr>
+            <w:r>
+              <w:t>89</w:t>
+            </w:r>
+          </w:p>
+        </w:tc>
+        <w:tc>
+          <w:tcPr>
+            <w:tcW w:w="2337" w:type="dxa"/>
+          </w:tcPr>
+          <w:p>
+            <w:pPr>
+              <w:jc w:val="center"/>
+            </w:pPr>
+            <w:r>
+              <w:t>логическая</w:t>
+            </w:r>
+          </w:p>
+        </w:tc>
+      </w:tr>
+      <w:tr>
+        <w:tc>
+          <w:tcPr>
+            <w:tcW w:w="3050" w:type="dxa"/>
+          </w:tcPr>
+          <w:p>
+            <w:pPr>
+              <w:jc w:val="center"/>
+              <w:rPr>
+                <w:lang w:val="en-US"/>
+              </w:rPr>
+            </w:pPr>
+            <w:proofErr w:type="spellStart"/>
+            <w:r>
+              <w:rPr>
+                <w:lang w:val="en-US"/>
+              </w:rPr>
+              <w:t>cout</w:t>
+            </w:r>
+            <w:proofErr w:type="spellEnd"/>
+            <w:r>
+              <w:rPr>
+                <w:lang w:val="en-US"/>
+              </w:rPr>
+              <w:t xml:space="preserve"> &lt;&lt; "</w:t>
+            </w:r>
+            <w:proofErr w:type="spellStart"/>
+            <w:r>
+              <w:rPr>
+                <w:lang w:val="en-US"/>
+              </w:rPr>
+              <w:t>minz</w:t>
+            </w:r>
+            <w:proofErr w:type="spellEnd"/>
+            <w:r>
+              <w:rPr>
+                <w:lang w:val="en-US"/>
+              </w:rPr>
+              <w:t xml:space="preserve">=" &lt;&lt; </w:t>
+            </w:r>
+            <w:proofErr w:type="spellStart"/>
+            <w:r>
+              <w:rPr>
+                <w:lang w:val="en-US"/>
+              </w:rPr>
+              <w:t>minz</w:t>
+            </w:r>
+            <w:proofErr w:type="spellEnd"/>
+            <w:r>
+              <w:rPr>
+                <w:lang w:val="en-US"/>
+              </w:rPr>
+              <w:t xml:space="preserve"> &lt;&lt; " " &lt;&lt; "x1=" &lt;&lt; x1[r] &lt;&lt; " " &lt;&lt; "x2=" &lt;&lt; x2_1[r1] &lt;&lt; </w:t>
+            </w:r>
+            <w:proofErr w:type="spellStart"/>
+            <w:r>
+              <w:rPr>
+                <w:lang w:val="en-US"/>
+              </w:rPr>
+              <w:t>endl</w:t>
+            </w:r>
+            <w:proofErr w:type="spellEnd"/>
+            <w:r>
+              <w:rPr>
+                <w:lang w:val="en-US"/>
+              </w:rPr>
+              <w:t>;</w:t>
+            </w:r>
+          </w:p>
+        </w:tc>
+        <w:tc>
+          <w:tcPr>
+            <w:tcW w:w="3613" w:type="dxa"/>
+          </w:tcPr>
+          <w:p>
+            <w:pPr>
+              <w:jc w:val="center"/>
+            </w:pPr>
+            <w:r>
+              <w:t>пробелы можно было добавить перед описание</w:t>
+            </w:r>
+            <w:r>
+              <w:t>м</w:t>
+            </w:r>
+            <w:r>
+              <w:t xml:space="preserve"> переменных, а не вызывать отдельный </w:t>
+            </w:r>
+            <w:proofErr w:type="spellStart"/>
+            <w:r>
+              <w:rPr>
+                <w:lang w:val="en-US"/>
+              </w:rPr>
+              <w:t>cout</w:t>
+            </w:r>
+            <w:proofErr w:type="spellEnd"/>
+          </w:p>
+        </w:tc>
+        <w:tc>
+          <w:tcPr>
+            <w:tcW w:w="1059" w:type="dxa"/>
+          </w:tcPr>
+          <w:p>
+            <w:pPr>
+              <w:jc w:val="center"/>
+            </w:pPr>
+            <w:r>
+              <w:t>91</w:t>
+            </w:r>
+            <w:r>
+              <w:rPr>
+                <w:lang w:val="en-US"/>
+              </w:rPr>
+              <w:t xml:space="preserve"> - 9</w:t>
+            </w:r>
+            <w:r>
+              <w:t>2</w:t>
+            </w:r>
+          </w:p>
+        </w:tc>
+        <w:tc>
+          <w:tcPr>
+            <w:tcW w:w="2337" w:type="dxa"/>
+          </w:tcPr>
+          <w:p>
+            <w:pPr>
+              <w:jc w:val="center"/>
+            </w:pPr>
+            <w:r>
+              <w:t>логическая</w:t>
+            </w:r>
+          </w:p>
+        </w:tc>
+      </w:tr>
+      <w:tr>
+        <w:tc>
+          <w:tcPr>
+            <w:tcW w:w="3050" w:type="dxa"/>
+          </w:tcPr>
+          <w:p>
+            <w:pPr>
+              <w:jc w:val="center"/>
+              <w:rPr>
+                <w:lang w:val="en-US"/>
+              </w:rPr>
+            </w:pPr>
+            <w:proofErr w:type="spellStart"/>
+            <w:r>
+              <w:rPr>
+                <w:lang w:val="en-US"/>
+              </w:rPr>
+              <w:t>cout</w:t>
+            </w:r>
+            <w:proofErr w:type="spellEnd"/>
+            <w:r>
+              <w:rPr>
+                <w:lang w:val="en-US"/>
+              </w:rPr>
+              <w:t xml:space="preserve"> &lt;&lt; "minz-minz1=" &lt;&lt; sqrt(pow(Z[r] - Z[r1], 2)) &lt;&lt; </w:t>
+            </w:r>
+            <w:proofErr w:type="spellStart"/>
+            <w:r>
+              <w:rPr>
+                <w:lang w:val="en-US"/>
+              </w:rPr>
+              <w:t>endl</w:t>
+            </w:r>
+            <w:proofErr w:type="spellEnd"/>
+            <w:r>
+              <w:rPr>
+                <w:lang w:val="en-US"/>
+              </w:rPr>
+              <w:t>;</w:t>
+            </w:r>
+          </w:p>
+        </w:tc>
+        <w:tc>
+          <w:tcPr>
+            <w:tcW w:w="3613" w:type="dxa"/>
+          </w:tcPr>
+          <w:p>
+            <w:pPr>
+              <w:jc w:val="center"/>
+            </w:pPr>
+            <w:r>
               <w:t xml:space="preserve">В сообщении сказано, о отображении разницы </w:t>
             </w:r>
+            <w:proofErr w:type="spellStart"/>
             <w:r>
               <w:rPr>
                 <w:lang w:val="en-US"/>
               </w:rPr>
               <w:t>minz</w:t>
             </w:r>
+            <w:proofErr w:type="spellEnd"/>
             <w:r>
               <w:t xml:space="preserve"> </w:t>
             </w:r>
             <w:r>
               <w:t xml:space="preserve">и </w:t>
             </w:r>
+            <w:proofErr w:type="spellStart"/>
             <w:r>
               <w:rPr>
                 <w:lang w:val="en-US"/>
               </w:rPr>
               <w:t>minz</w:t>
             </w:r>
+            <w:proofErr w:type="spellEnd"/>
             <w:r>
               <w:t>1</w:t>
             </w:r>

</xml_diff>